<commit_message>
Finished updating content and then syncronized including pdf
</commit_message>
<xml_diff>
--- a/Entry.Net/Devin Gleason Lambert - An Intuitive Professional.docx
+++ b/Entry.Net/Devin Gleason Lambert - An Intuitive Professional.docx
@@ -840,19 +840,50 @@
           <w:rFonts w:asciiTheme="majorHAnsi" w:hAnsiTheme="majorHAnsi"/>
           <w:b/>
           <w:bCs/>
+          <w:sz w:val="24"/>
+        </w:rPr>
+        <w:t>EXPERIENCE:</w:t>
+      </w:r>
+      <w:r>
+        <w:rPr>
+          <w:rFonts w:asciiTheme="majorHAnsi" w:hAnsiTheme="majorHAnsi"/>
+          <w:b/>
+          <w:bCs/>
+          <w:noProof/>
+          <w:sz w:val="24"/>
+        </w:rPr>
+        <w:t xml:space="preserve"> </w:t>
+      </w:r>
+    </w:p>
+    <w:p>
+      <w:pPr>
+        <w:spacing w:after="120"/>
+        <w:ind w:firstLine="720"/>
+        <w:rPr>
+          <w:rFonts w:asciiTheme="majorHAnsi" w:hAnsiTheme="majorHAnsi"/>
+          <w:b/>
+          <w:bCs/>
+          <w:sz w:val="24"/>
+        </w:rPr>
+      </w:pPr>
+      <w:r>
+        <w:rPr>
+          <w:rFonts w:asciiTheme="majorHAnsi" w:hAnsiTheme="majorHAnsi"/>
+          <w:b/>
+          <w:bCs/>
           <w:noProof/>
           <w:sz w:val="24"/>
         </w:rPr>
         <mc:AlternateContent>
           <mc:Choice Requires="wps">
             <w:drawing>
-              <wp:anchor distT="0" distB="0" distL="114300" distR="114300" simplePos="0" relativeHeight="251665408" behindDoc="1" locked="0" layoutInCell="1" allowOverlap="1" wp14:anchorId="5D6A61F8" wp14:editId="307498ED">
+              <wp:anchor distT="0" distB="0" distL="114300" distR="114300" simplePos="0" relativeHeight="251665408" behindDoc="1" locked="0" layoutInCell="1" allowOverlap="1" wp14:anchorId="5D6A61F8" wp14:editId="76730DC4">
                 <wp:simplePos x="0" y="0"/>
                 <wp:positionH relativeFrom="column">
-                  <wp:posOffset>19001</wp:posOffset>
+                  <wp:posOffset>18415</wp:posOffset>
                 </wp:positionH>
                 <wp:positionV relativeFrom="paragraph">
-                  <wp:posOffset>240797</wp:posOffset>
+                  <wp:posOffset>60458</wp:posOffset>
                 </wp:positionV>
                 <wp:extent cx="7261225" cy="1686296"/>
                 <wp:effectExtent l="0" t="0" r="15875" b="28575"/>
@@ -1064,7 +1095,70 @@
                                 <w:color w:val="000000" w:themeColor="text1"/>
                                 <w:sz w:val="24"/>
                               </w:rPr>
-                              <w:t>Organizing meetups, informative blog posts, an online chat platform, a website, and job listings all geared toward helping Entry Dev’s find placement and make leveraging connections in the field.</w:t>
+                              <w:t xml:space="preserve">Organizing meetups, </w:t>
+                            </w:r>
+                            <w:r>
+                              <w:rPr>
+                                <w:rFonts w:ascii="Berlin Sans FB" w:hAnsi="Berlin Sans FB"/>
+                                <w:bCs/>
+                                <w:color w:val="000000" w:themeColor="text1"/>
+                                <w:sz w:val="24"/>
+                              </w:rPr>
+                              <w:t xml:space="preserve">blog posts, </w:t>
+                            </w:r>
+                            <w:r>
+                              <w:rPr>
+                                <w:rFonts w:ascii="Berlin Sans FB" w:hAnsi="Berlin Sans FB"/>
+                                <w:bCs/>
+                                <w:color w:val="000000" w:themeColor="text1"/>
+                                <w:sz w:val="24"/>
+                              </w:rPr>
+                              <w:t>online chat</w:t>
+                            </w:r>
+                            <w:r>
+                              <w:rPr>
+                                <w:rFonts w:ascii="Berlin Sans FB" w:hAnsi="Berlin Sans FB"/>
+                                <w:bCs/>
+                                <w:color w:val="000000" w:themeColor="text1"/>
+                                <w:sz w:val="24"/>
+                              </w:rPr>
+                              <w:t>,</w:t>
+                            </w:r>
+                            <w:r>
+                              <w:rPr>
+                                <w:rFonts w:ascii="Berlin Sans FB" w:hAnsi="Berlin Sans FB"/>
+                                <w:bCs/>
+                                <w:color w:val="000000" w:themeColor="text1"/>
+                                <w:sz w:val="24"/>
+                              </w:rPr>
+                              <w:t xml:space="preserve"> </w:t>
+                            </w:r>
+                            <w:r>
+                              <w:rPr>
+                                <w:rFonts w:ascii="Berlin Sans FB" w:hAnsi="Berlin Sans FB"/>
+                                <w:bCs/>
+                                <w:color w:val="000000" w:themeColor="text1"/>
+                                <w:sz w:val="24"/>
+                              </w:rPr>
+                              <w:t>job listings, and</w:t>
+                            </w:r>
+                            <w:r>
+                              <w:rPr>
+                                <w:rFonts w:ascii="Berlin Sans FB" w:hAnsi="Berlin Sans FB"/>
+                                <w:bCs/>
+                                <w:color w:val="000000" w:themeColor="text1"/>
+                                <w:sz w:val="24"/>
+                              </w:rPr>
+                              <w:t xml:space="preserve"> </w:t>
+                            </w:r>
+                            <w:r>
+                              <w:rPr>
+                                <w:rFonts w:ascii="Berlin Sans FB" w:hAnsi="Berlin Sans FB"/>
+                                <w:bCs/>
+                                <w:color w:val="000000" w:themeColor="text1"/>
+                                <w:sz w:val="24"/>
+                              </w:rPr>
+                              <w:t>a website all geared toward helping Entry Dev’s find placement and make leveraging connections in the field.</w:t>
                             </w:r>
                           </w:p>
                           <w:p>
@@ -1113,7 +1207,7 @@
           </mc:Choice>
           <mc:Fallback>
             <w:pict>
-              <v:roundrect w14:anchorId="5D6A61F8" id="Rounded Rectangle 6" o:spid="_x0000_s1028" style="position:absolute;margin-left:1.5pt;margin-top:18.95pt;width:571.75pt;height:132.8pt;z-index:-251651072;visibility:visible;mso-wrap-style:square;mso-width-percent:0;mso-height-percent:0;mso-wrap-distance-left:9pt;mso-wrap-distance-top:0;mso-wrap-distance-right:9pt;mso-wrap-distance-bottom:0;mso-position-horizontal:absolute;mso-position-horizontal-relative:text;mso-position-vertical:absolute;mso-position-vertical-relative:text;mso-width-percent:0;mso-height-percent:0;mso-width-relative:margin;mso-height-relative:margin;v-text-anchor:middle" arcsize="10923f" o:gfxdata="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" fillcolor="#d8d8d8 [2732]" strokecolor="#f79646 [3209]" strokeweight="2pt">
+              <v:roundrect w14:anchorId="5D6A61F8" id="Rounded Rectangle 6" o:spid="_x0000_s1028" style="position:absolute;left:0;text-align:left;margin-left:1.45pt;margin-top:4.75pt;width:571.75pt;height:132.8pt;z-index:-251651072;visibility:visible;mso-wrap-style:square;mso-width-percent:0;mso-height-percent:0;mso-wrap-distance-left:9pt;mso-wrap-distance-top:0;mso-wrap-distance-right:9pt;mso-wrap-distance-bottom:0;mso-position-horizontal:absolute;mso-position-horizontal-relative:text;mso-position-vertical:absolute;mso-position-vertical-relative:text;mso-width-percent:0;mso-height-percent:0;mso-width-relative:margin;mso-height-relative:margin;v-text-anchor:middle" arcsize="10923f" o:gfxdata="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" fillcolor="#d8d8d8 [2732]" strokecolor="#f79646 [3209]" strokeweight="2pt">
                 <v:textbox>
                   <w:txbxContent>
                     <w:p>
@@ -1280,7 +1374,70 @@
                           <w:color w:val="000000" w:themeColor="text1"/>
                           <w:sz w:val="24"/>
                         </w:rPr>
-                        <w:t>Organizing meetups, informative blog posts, an online chat platform, a website, and job listings all geared toward helping Entry Dev’s find placement and make leveraging connections in the field.</w:t>
+                        <w:t xml:space="preserve">Organizing meetups, </w:t>
+                      </w:r>
+                      <w:r>
+                        <w:rPr>
+                          <w:rFonts w:ascii="Berlin Sans FB" w:hAnsi="Berlin Sans FB"/>
+                          <w:bCs/>
+                          <w:color w:val="000000" w:themeColor="text1"/>
+                          <w:sz w:val="24"/>
+                        </w:rPr>
+                        <w:t xml:space="preserve">blog posts, </w:t>
+                      </w:r>
+                      <w:r>
+                        <w:rPr>
+                          <w:rFonts w:ascii="Berlin Sans FB" w:hAnsi="Berlin Sans FB"/>
+                          <w:bCs/>
+                          <w:color w:val="000000" w:themeColor="text1"/>
+                          <w:sz w:val="24"/>
+                        </w:rPr>
+                        <w:t>online chat</w:t>
+                      </w:r>
+                      <w:r>
+                        <w:rPr>
+                          <w:rFonts w:ascii="Berlin Sans FB" w:hAnsi="Berlin Sans FB"/>
+                          <w:bCs/>
+                          <w:color w:val="000000" w:themeColor="text1"/>
+                          <w:sz w:val="24"/>
+                        </w:rPr>
+                        <w:t>,</w:t>
+                      </w:r>
+                      <w:r>
+                        <w:rPr>
+                          <w:rFonts w:ascii="Berlin Sans FB" w:hAnsi="Berlin Sans FB"/>
+                          <w:bCs/>
+                          <w:color w:val="000000" w:themeColor="text1"/>
+                          <w:sz w:val="24"/>
+                        </w:rPr>
+                        <w:t xml:space="preserve"> </w:t>
+                      </w:r>
+                      <w:r>
+                        <w:rPr>
+                          <w:rFonts w:ascii="Berlin Sans FB" w:hAnsi="Berlin Sans FB"/>
+                          <w:bCs/>
+                          <w:color w:val="000000" w:themeColor="text1"/>
+                          <w:sz w:val="24"/>
+                        </w:rPr>
+                        <w:t>job listings, and</w:t>
+                      </w:r>
+                      <w:r>
+                        <w:rPr>
+                          <w:rFonts w:ascii="Berlin Sans FB" w:hAnsi="Berlin Sans FB"/>
+                          <w:bCs/>
+                          <w:color w:val="000000" w:themeColor="text1"/>
+                          <w:sz w:val="24"/>
+                        </w:rPr>
+                        <w:t xml:space="preserve"> </w:t>
+                      </w:r>
+                      <w:r>
+                        <w:rPr>
+                          <w:rFonts w:ascii="Berlin Sans FB" w:hAnsi="Berlin Sans FB"/>
+                          <w:bCs/>
+                          <w:color w:val="000000" w:themeColor="text1"/>
+                          <w:sz w:val="24"/>
+                        </w:rPr>
+                        <w:t>a website all geared toward helping Entry Dev’s find placement and make leveraging connections in the field.</w:t>
                       </w:r>
                     </w:p>
                     <w:p>
@@ -1314,37 +1471,6 @@
           </mc:Fallback>
         </mc:AlternateContent>
       </w:r>
-      <w:r>
-        <w:rPr>
-          <w:rFonts w:asciiTheme="majorHAnsi" w:hAnsiTheme="majorHAnsi"/>
-          <w:b/>
-          <w:bCs/>
-          <w:sz w:val="24"/>
-        </w:rPr>
-        <w:t>EXPERIENCE:</w:t>
-      </w:r>
-      <w:r>
-        <w:rPr>
-          <w:rFonts w:asciiTheme="majorHAnsi" w:hAnsiTheme="majorHAnsi"/>
-          <w:b/>
-          <w:bCs/>
-          <w:noProof/>
-          <w:sz w:val="24"/>
-        </w:rPr>
-        <w:t xml:space="preserve"> </w:t>
-      </w:r>
-    </w:p>
-    <w:p>
-      <w:pPr>
-        <w:spacing w:after="120"/>
-        <w:ind w:firstLine="720"/>
-        <w:rPr>
-          <w:rFonts w:asciiTheme="majorHAnsi" w:hAnsiTheme="majorHAnsi"/>
-          <w:b/>
-          <w:bCs/>
-          <w:sz w:val="24"/>
-        </w:rPr>
-      </w:pPr>
     </w:p>
     <w:p>
       <w:pPr>
@@ -1405,11 +1531,16 @@
     </w:p>
     <w:p>
       <w:pPr>
+        <w:tabs>
+          <w:tab w:val="left" w:pos="4638"/>
+        </w:tabs>
         <w:rPr>
           <w:rFonts w:asciiTheme="majorHAnsi" w:hAnsiTheme="majorHAnsi"/>
           <w:sz w:val="24"/>
         </w:rPr>
       </w:pPr>
+      <w:bookmarkStart w:id="0" w:name="_GoBack"/>
+      <w:bookmarkEnd w:id="0"/>
       <w:r>
         <w:rPr>
           <w:rFonts w:asciiTheme="majorHAnsi" w:hAnsiTheme="majorHAnsi"/>
@@ -1421,16 +1552,16 @@
         <mc:AlternateContent>
           <mc:Choice Requires="wps">
             <w:drawing>
-              <wp:anchor distT="0" distB="0" distL="114300" distR="114300" simplePos="0" relativeHeight="251670528" behindDoc="1" locked="0" layoutInCell="1" allowOverlap="1" wp14:anchorId="3848EC54" wp14:editId="791D1711">
+              <wp:anchor distT="0" distB="0" distL="114300" distR="114300" simplePos="0" relativeHeight="251670528" behindDoc="1" locked="0" layoutInCell="1" allowOverlap="1" wp14:anchorId="3848EC54" wp14:editId="323A866D">
                 <wp:simplePos x="0" y="0"/>
                 <wp:positionH relativeFrom="column">
-                  <wp:posOffset>2512695</wp:posOffset>
+                  <wp:posOffset>2517775</wp:posOffset>
                 </wp:positionH>
                 <wp:positionV relativeFrom="paragraph">
-                  <wp:posOffset>988258</wp:posOffset>
+                  <wp:posOffset>1041858</wp:posOffset>
                 </wp:positionV>
-                <wp:extent cx="4726305" cy="1971304"/>
-                <wp:effectExtent l="0" t="0" r="17145" b="10160"/>
+                <wp:extent cx="4726305" cy="1722474"/>
+                <wp:effectExtent l="0" t="0" r="17145" b="11430"/>
                 <wp:wrapNone/>
                 <wp:docPr id="5" name="Rounded Rectangle 5"/>
                 <wp:cNvGraphicFramePr/>
@@ -1441,7 +1572,7 @@
                       <wps:spPr>
                         <a:xfrm>
                           <a:off x="0" y="0"/>
-                          <a:ext cx="4726305" cy="1971304"/>
+                          <a:ext cx="4726305" cy="1722474"/>
                         </a:xfrm>
                         <a:prstGeom prst="roundRect">
                           <a:avLst/>
@@ -1574,7 +1705,25 @@
                                 <w:color w:val="000000" w:themeColor="text1"/>
                                 <w:sz w:val="24"/>
                               </w:rPr>
-                              <w:t xml:space="preserve">SB Sound Board is a proof of concept for a well-designed sound board app for Windows Phone that allows users to request and obtain audio bytes based on their needs. </w:t>
+                              <w:t xml:space="preserve">SB Sound Board is a proof of concept for a well-designed sound board app for Windows Phone that allows users to </w:t>
+                            </w:r>
+                            <w:r>
+                              <w:rPr>
+                                <w:rFonts w:ascii="Berlin Sans FB" w:hAnsi="Berlin Sans FB"/>
+                                <w:bCs/>
+                                <w:color w:val="000000" w:themeColor="text1"/>
+                                <w:sz w:val="24"/>
+                              </w:rPr>
+                              <w:t>get the clips they want</w:t>
+                            </w:r>
+                            <w:r>
+                              <w:rPr>
+                                <w:rFonts w:ascii="Berlin Sans FB" w:hAnsi="Berlin Sans FB"/>
+                                <w:bCs/>
+                                <w:color w:val="000000" w:themeColor="text1"/>
+                                <w:sz w:val="24"/>
+                              </w:rPr>
+                              <w:t xml:space="preserve">. </w:t>
                             </w:r>
                           </w:p>
                           <w:p>
@@ -1656,7 +1805,7 @@
           </mc:Choice>
           <mc:Fallback>
             <w:pict>
-              <v:roundrect w14:anchorId="3848EC54" id="Rounded Rectangle 5" o:spid="_x0000_s1029" style="position:absolute;margin-left:197.85pt;margin-top:77.8pt;width:372.15pt;height:155.2pt;z-index:-251645952;visibility:visible;mso-wrap-style:square;mso-width-percent:0;mso-height-percent:0;mso-wrap-distance-left:9pt;mso-wrap-distance-top:0;mso-wrap-distance-right:9pt;mso-wrap-distance-bottom:0;mso-position-horizontal:absolute;mso-position-horizontal-relative:text;mso-position-vertical:absolute;mso-position-vertical-relative:text;mso-width-percent:0;mso-height-percent:0;mso-width-relative:margin;mso-height-relative:margin;v-text-anchor:middle" arcsize="10923f" o:gfxdata="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" fillcolor="#d8d8d8 [2732]" strokecolor="#f79646 [3209]" strokeweight="2pt">
+              <v:roundrect w14:anchorId="3848EC54" id="Rounded Rectangle 5" o:spid="_x0000_s1029" style="position:absolute;margin-left:198.25pt;margin-top:82.05pt;width:372.15pt;height:135.65pt;z-index:-251645952;visibility:visible;mso-wrap-style:square;mso-width-percent:0;mso-height-percent:0;mso-wrap-distance-left:9pt;mso-wrap-distance-top:0;mso-wrap-distance-right:9pt;mso-wrap-distance-bottom:0;mso-position-horizontal:absolute;mso-position-horizontal-relative:text;mso-position-vertical:absolute;mso-position-vertical-relative:text;mso-width-percent:0;mso-height-percent:0;mso-width-relative:margin;mso-height-relative:margin;v-text-anchor:middle" arcsize="10923f" o:gfxdata="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" fillcolor="#d8d8d8 [2732]" strokecolor="#f79646 [3209]" strokeweight="2pt">
                 <v:textbox>
                   <w:txbxContent>
                     <w:p>
@@ -1758,7 +1907,25 @@
                           <w:color w:val="000000" w:themeColor="text1"/>
                           <w:sz w:val="24"/>
                         </w:rPr>
-                        <w:t xml:space="preserve">SB Sound Board is a proof of concept for a well-designed sound board app for Windows Phone that allows users to request and obtain audio bytes based on their needs. </w:t>
+                        <w:t xml:space="preserve">SB Sound Board is a proof of concept for a well-designed sound board app for Windows Phone that allows users to </w:t>
+                      </w:r>
+                      <w:r>
+                        <w:rPr>
+                          <w:rFonts w:ascii="Berlin Sans FB" w:hAnsi="Berlin Sans FB"/>
+                          <w:bCs/>
+                          <w:color w:val="000000" w:themeColor="text1"/>
+                          <w:sz w:val="24"/>
+                        </w:rPr>
+                        <w:t>get the clips they want</w:t>
+                      </w:r>
+                      <w:r>
+                        <w:rPr>
+                          <w:rFonts w:ascii="Berlin Sans FB" w:hAnsi="Berlin Sans FB"/>
+                          <w:bCs/>
+                          <w:color w:val="000000" w:themeColor="text1"/>
+                          <w:sz w:val="24"/>
+                        </w:rPr>
+                        <w:t xml:space="preserve">. </w:t>
                       </w:r>
                     </w:p>
                     <w:p>
@@ -1890,6 +2057,9 @@
                         <w:txbxContent>
                           <w:p>
                             <w:r>
+                              <w:rPr>
+                                <w:noProof/>
+                              </w:rPr>
                               <w:drawing>
                                 <wp:inline distT="0" distB="0" distL="0" distR="0" wp14:anchorId="037E12C5" wp14:editId="351D9ADE">
                                   <wp:extent cx="1613140" cy="659298"/>
@@ -2025,7 +2195,7 @@
                                     </pic:cNvPicPr>
                                   </pic:nvPicPr>
                                   <pic:blipFill>
-                                    <a:blip r:embed="rId10">
+                                    <a:blip r:embed="rId11">
                                       <a:extLst>
                                         <a:ext uri="{28A0092B-C50C-407E-A947-70E740481C1C}">
                                           <a14:useLocalDpi xmlns:a14="http://schemas.microsoft.com/office/drawing/2010/main" val="0"/>
@@ -2305,7 +2475,16 @@
                                 <w:color w:val="000000" w:themeColor="text1"/>
                                 <w:sz w:val="24"/>
                               </w:rPr>
-                              <w:t>Planit is a web based time management and organization tool for individuals that I am a Co-Founder of and am currently working on building the framework for and the first release.</w:t>
+                              <w:t>Planit is a web based time management and or</w:t>
+                            </w:r>
+                            <w:r>
+                              <w:rPr>
+                                <w:rFonts w:ascii="Berlin Sans FB" w:hAnsi="Berlin Sans FB"/>
+                                <w:bCs/>
+                                <w:color w:val="000000" w:themeColor="text1"/>
+                                <w:sz w:val="24"/>
+                              </w:rPr>
+                              <w:t>ganization tool for individuals.</w:t>
                             </w:r>
                           </w:p>
                           <w:p>
@@ -2329,10 +2508,8 @@
                                 <w:color w:val="000000" w:themeColor="text1"/>
                                 <w:sz w:val="24"/>
                               </w:rPr>
-                              <w:t>Technologies</w:t>
+                              <w:t xml:space="preserve">I am a Co-Founder and am currently working on building the </w:t>
                             </w:r>
-                            <w:bookmarkStart w:id="0" w:name="_GoBack"/>
-                            <w:bookmarkEnd w:id="0"/>
                             <w:r>
                               <w:rPr>
                                 <w:rFonts w:ascii="Berlin Sans FB" w:hAnsi="Berlin Sans FB"/>
@@ -2340,7 +2517,40 @@
                                 <w:color w:val="000000" w:themeColor="text1"/>
                                 <w:sz w:val="24"/>
                               </w:rPr>
-                              <w:t xml:space="preserve"> – HTML, CSS, JavaScript, C#, ASP.NET MVC, SQL, Azure, Git, Github  </w:t>
+                              <w:t>first release</w:t>
+                            </w:r>
+                            <w:r>
+                              <w:rPr>
+                                <w:rFonts w:ascii="Berlin Sans FB" w:hAnsi="Berlin Sans FB"/>
+                                <w:bCs/>
+                                <w:color w:val="000000" w:themeColor="text1"/>
+                                <w:sz w:val="24"/>
+                              </w:rPr>
+                              <w:t>.</w:t>
+                            </w:r>
+                          </w:p>
+                          <w:p>
+                            <w:pPr>
+                              <w:pStyle w:val="ListParagraph"/>
+                              <w:numPr>
+                                <w:ilvl w:val="0"/>
+                                <w:numId w:val="13"/>
+                              </w:numPr>
+                              <w:rPr>
+                                <w:rFonts w:ascii="Berlin Sans FB" w:hAnsi="Berlin Sans FB"/>
+                                <w:bCs/>
+                                <w:color w:val="000000" w:themeColor="text1"/>
+                                <w:sz w:val="24"/>
+                              </w:rPr>
+                            </w:pPr>
+                            <w:r>
+                              <w:rPr>
+                                <w:rFonts w:ascii="Berlin Sans FB" w:hAnsi="Berlin Sans FB"/>
+                                <w:bCs/>
+                                <w:color w:val="000000" w:themeColor="text1"/>
+                                <w:sz w:val="24"/>
+                              </w:rPr>
+                              <w:t xml:space="preserve">Technologies – HTML, CSS, JavaScript, C#, ASP.NET MVC, SQL, Azure, Git, Github  </w:t>
                             </w:r>
                           </w:p>
                           <w:p>
@@ -2523,7 +2733,16 @@
                           <w:color w:val="000000" w:themeColor="text1"/>
                           <w:sz w:val="24"/>
                         </w:rPr>
-                        <w:t>Planit is a web based time management and organization tool for individuals that I am a Co-Founder of and am currently working on building the framework for and the first release.</w:t>
+                        <w:t>Planit is a web based time management and or</w:t>
+                      </w:r>
+                      <w:r>
+                        <w:rPr>
+                          <w:rFonts w:ascii="Berlin Sans FB" w:hAnsi="Berlin Sans FB"/>
+                          <w:bCs/>
+                          <w:color w:val="000000" w:themeColor="text1"/>
+                          <w:sz w:val="24"/>
+                        </w:rPr>
+                        <w:t>ganization tool for individuals.</w:t>
                       </w:r>
                     </w:p>
                     <w:p>
@@ -2547,10 +2766,8 @@
                           <w:color w:val="000000" w:themeColor="text1"/>
                           <w:sz w:val="24"/>
                         </w:rPr>
-                        <w:t>Technologies</w:t>
+                        <w:t xml:space="preserve">I am a Co-Founder and am currently working on building the </w:t>
                       </w:r>
-                      <w:bookmarkStart w:id="1" w:name="_GoBack"/>
-                      <w:bookmarkEnd w:id="1"/>
                       <w:r>
                         <w:rPr>
                           <w:rFonts w:ascii="Berlin Sans FB" w:hAnsi="Berlin Sans FB"/>
@@ -2558,7 +2775,16 @@
                           <w:color w:val="000000" w:themeColor="text1"/>
                           <w:sz w:val="24"/>
                         </w:rPr>
-                        <w:t xml:space="preserve"> – HTML, CSS, JavaScript, C#, ASP.NET MVC, SQL, Azure, Git, Github  </w:t>
+                        <w:t>first release</w:t>
+                      </w:r>
+                      <w:r>
+                        <w:rPr>
+                          <w:rFonts w:ascii="Berlin Sans FB" w:hAnsi="Berlin Sans FB"/>
+                          <w:bCs/>
+                          <w:color w:val="000000" w:themeColor="text1"/>
+                          <w:sz w:val="24"/>
+                        </w:rPr>
+                        <w:t>.</w:t>
                       </w:r>
                     </w:p>
                     <w:p>
@@ -2570,6 +2796,30 @@
                         </w:numPr>
                         <w:rPr>
                           <w:rFonts w:ascii="Berlin Sans FB" w:hAnsi="Berlin Sans FB"/>
+                          <w:bCs/>
+                          <w:color w:val="000000" w:themeColor="text1"/>
+                          <w:sz w:val="24"/>
+                        </w:rPr>
+                      </w:pPr>
+                      <w:r>
+                        <w:rPr>
+                          <w:rFonts w:ascii="Berlin Sans FB" w:hAnsi="Berlin Sans FB"/>
+                          <w:bCs/>
+                          <w:color w:val="000000" w:themeColor="text1"/>
+                          <w:sz w:val="24"/>
+                        </w:rPr>
+                        <w:t xml:space="preserve">Technologies – HTML, CSS, JavaScript, C#, ASP.NET MVC, SQL, Azure, Git, Github  </w:t>
+                      </w:r>
+                    </w:p>
+                    <w:p>
+                      <w:pPr>
+                        <w:pStyle w:val="ListParagraph"/>
+                        <w:numPr>
+                          <w:ilvl w:val="0"/>
+                          <w:numId w:val="13"/>
+                        </w:numPr>
+                        <w:rPr>
+                          <w:rFonts w:ascii="Berlin Sans FB" w:hAnsi="Berlin Sans FB"/>
                           <w:color w:val="000000" w:themeColor="text1"/>
                         </w:rPr>
                       </w:pPr>
@@ -2597,6 +2847,14 @@
         </w:rPr>
         <w:br w:type="page"/>
       </w:r>
+      <w:r>
+        <w:rPr>
+          <w:rFonts w:asciiTheme="majorHAnsi" w:hAnsiTheme="majorHAnsi"/>
+          <w:sz w:val="24"/>
+        </w:rPr>
+        <w:lastRenderedPageBreak/>
+        <w:tab/>
+      </w:r>
     </w:p>
     <w:p>
       <w:pPr>
@@ -2615,19 +2873,18 @@
           <w:noProof/>
           <w:sz w:val="24"/>
         </w:rPr>
-        <w:lastRenderedPageBreak/>
         <mc:AlternateContent>
           <mc:Choice Requires="wps">
             <w:drawing>
-              <wp:anchor distT="0" distB="0" distL="114300" distR="114300" simplePos="0" relativeHeight="251667456" behindDoc="1" locked="0" layoutInCell="1" allowOverlap="1" wp14:anchorId="7C737C65" wp14:editId="5594FA04">
+              <wp:anchor distT="0" distB="0" distL="114300" distR="114300" simplePos="0" relativeHeight="251667456" behindDoc="1" locked="0" layoutInCell="1" allowOverlap="1" wp14:anchorId="7C737C65" wp14:editId="0E4C90EC">
                 <wp:simplePos x="0" y="0"/>
                 <wp:positionH relativeFrom="column">
-                  <wp:posOffset>19001</wp:posOffset>
+                  <wp:posOffset>19139</wp:posOffset>
                 </wp:positionH>
                 <wp:positionV relativeFrom="paragraph">
-                  <wp:posOffset>-100660</wp:posOffset>
+                  <wp:posOffset>-103283</wp:posOffset>
                 </wp:positionV>
-                <wp:extent cx="7261225" cy="3336966"/>
+                <wp:extent cx="7261225" cy="2594344"/>
                 <wp:effectExtent l="0" t="0" r="15875" b="15875"/>
                 <wp:wrapNone/>
                 <wp:docPr id="7" name="Rounded Rectangle 7"/>
@@ -2639,7 +2896,7 @@
                       <wps:spPr>
                         <a:xfrm>
                           <a:off x="0" y="0"/>
-                          <a:ext cx="7261225" cy="3336966"/>
+                          <a:ext cx="7261225" cy="2594344"/>
                         </a:xfrm>
                         <a:prstGeom prst="roundRect">
                           <a:avLst/>
@@ -2700,7 +2957,7 @@
           </mc:Choice>
           <mc:Fallback>
             <w:pict>
-              <v:roundrect w14:anchorId="7C737C65" id="Rounded Rectangle 7" o:spid="_x0000_s1032" style="position:absolute;left:0;text-align:left;margin-left:1.5pt;margin-top:-7.95pt;width:571.75pt;height:262.75pt;z-index:-251649024;visibility:visible;mso-wrap-style:square;mso-width-percent:0;mso-height-percent:0;mso-wrap-distance-left:9pt;mso-wrap-distance-top:0;mso-wrap-distance-right:9pt;mso-wrap-distance-bottom:0;mso-position-horizontal:absolute;mso-position-horizontal-relative:text;mso-position-vertical:absolute;mso-position-vertical-relative:text;mso-width-percent:0;mso-height-percent:0;mso-width-relative:margin;mso-height-relative:margin;v-text-anchor:middle" arcsize="10923f" o:gfxdata="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" fillcolor="#d8d8d8 [2732]" strokecolor="#f79646 [3209]" strokeweight="2pt">
+              <v:roundrect w14:anchorId="7C737C65" id="Rounded Rectangle 7" o:spid="_x0000_s1032" style="position:absolute;left:0;text-align:left;margin-left:1.5pt;margin-top:-8.15pt;width:571.75pt;height:204.3pt;z-index:-251649024;visibility:visible;mso-wrap-style:square;mso-width-percent:0;mso-height-percent:0;mso-wrap-distance-left:9pt;mso-wrap-distance-top:0;mso-wrap-distance-right:9pt;mso-wrap-distance-bottom:0;mso-position-horizontal:absolute;mso-position-horizontal-relative:text;mso-position-vertical:absolute;mso-position-vertical-relative:text;mso-width-percent:0;mso-height-percent:0;mso-width-relative:margin;mso-height-relative:margin;v-text-anchor:middle" arcsize="10923f" o:gfxdata="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" fillcolor="#d8d8d8 [2732]" strokecolor="#f79646 [3209]" strokeweight="2pt">
                 <v:textbox>
                   <w:txbxContent>
                     <w:p>
@@ -2861,7 +3118,56 @@
           <w:rFonts w:ascii="Berlin Sans FB" w:hAnsi="Berlin Sans FB"/>
           <w:sz w:val="24"/>
         </w:rPr>
-        <w:t>Promoted from Technician to Supervisor after two years of employment.</w:t>
+        <w:t xml:space="preserve">Promoted </w:t>
+      </w:r>
+      <w:r>
+        <w:rPr>
+          <w:rFonts w:ascii="Berlin Sans FB" w:hAnsi="Berlin Sans FB"/>
+          <w:sz w:val="24"/>
+        </w:rPr>
+        <w:t>t</w:t>
+      </w:r>
+      <w:r>
+        <w:rPr>
+          <w:rFonts w:ascii="Berlin Sans FB" w:hAnsi="Berlin Sans FB"/>
+          <w:sz w:val="24"/>
+        </w:rPr>
+        <w:t>o Supervisor</w:t>
+      </w:r>
+      <w:r>
+        <w:rPr>
+          <w:rFonts w:ascii="Berlin Sans FB" w:hAnsi="Berlin Sans FB"/>
+          <w:sz w:val="24"/>
+        </w:rPr>
+        <w:t xml:space="preserve"> of my own department of 15 agents</w:t>
+      </w:r>
+      <w:r>
+        <w:rPr>
+          <w:rFonts w:ascii="Berlin Sans FB" w:hAnsi="Berlin Sans FB"/>
+          <w:sz w:val="24"/>
+        </w:rPr>
+        <w:t xml:space="preserve"> </w:t>
+      </w:r>
+      <w:r>
+        <w:rPr>
+          <w:rFonts w:ascii="Berlin Sans FB" w:hAnsi="Berlin Sans FB"/>
+          <w:sz w:val="24"/>
+        </w:rPr>
+        <w:t>at t</w:t>
+      </w:r>
+      <w:r>
+        <w:rPr>
+          <w:rFonts w:ascii="Berlin Sans FB" w:hAnsi="Berlin Sans FB"/>
+          <w:sz w:val="24"/>
+        </w:rPr>
+        <w:t>he age of 21</w:t>
+      </w:r>
+      <w:r>
+        <w:rPr>
+          <w:rFonts w:ascii="Berlin Sans FB" w:hAnsi="Berlin Sans FB"/>
+          <w:sz w:val="24"/>
+        </w:rPr>
+        <w:t>.</w:t>
       </w:r>
     </w:p>
     <w:p>
@@ -2884,28 +3190,7 @@
           <w:rFonts w:ascii="Berlin Sans FB" w:hAnsi="Berlin Sans FB"/>
           <w:sz w:val="24"/>
         </w:rPr>
-        <w:t>Maintained</w:t>
-      </w:r>
-      <w:r>
-        <w:rPr>
-          <w:rFonts w:ascii="Berlin Sans FB" w:hAnsi="Berlin Sans FB"/>
-          <w:sz w:val="24"/>
-        </w:rPr>
-        <w:t xml:space="preserve"> overall responsibilities of </w:t>
-      </w:r>
-      <w:r>
-        <w:rPr>
-          <w:rFonts w:ascii="Berlin Sans FB" w:hAnsi="Berlin Sans FB"/>
-          <w:sz w:val="24"/>
-        </w:rPr>
-        <w:t>the</w:t>
-      </w:r>
-      <w:r>
-        <w:rPr>
-          <w:rFonts w:ascii="Berlin Sans FB" w:hAnsi="Berlin Sans FB"/>
-          <w:sz w:val="24"/>
-        </w:rPr>
-        <w:t xml:space="preserve"> department.</w:t>
+        <w:t>Dedicated to rebuilding Standard Operating Procedure.</w:t>
       </w:r>
     </w:p>
     <w:p>
@@ -2928,28 +3213,28 @@
           <w:rFonts w:ascii="Berlin Sans FB" w:hAnsi="Berlin Sans FB"/>
           <w:sz w:val="24"/>
         </w:rPr>
-        <w:t>Prevented</w:t>
+        <w:t>Committed not only to solving issues but delivering</w:t>
       </w:r>
       <w:r>
         <w:rPr>
           <w:rFonts w:ascii="Berlin Sans FB" w:hAnsi="Berlin Sans FB"/>
           <w:sz w:val="24"/>
         </w:rPr>
-        <w:t xml:space="preserve"> and </w:t>
+        <w:t xml:space="preserve"> quality</w:t>
       </w:r>
       <w:r>
         <w:rPr>
           <w:rFonts w:ascii="Berlin Sans FB" w:hAnsi="Berlin Sans FB"/>
           <w:sz w:val="24"/>
         </w:rPr>
-        <w:t xml:space="preserve">resolved </w:t>
+        <w:t xml:space="preserve"> solutions</w:t>
       </w:r>
       <w:r>
         <w:rPr>
           <w:rFonts w:ascii="Berlin Sans FB" w:hAnsi="Berlin Sans FB"/>
           <w:sz w:val="24"/>
         </w:rPr>
-        <w:t>any client issues.</w:t>
+        <w:t>.</w:t>
       </w:r>
     </w:p>
     <w:p>
@@ -2972,7 +3257,14 @@
           <w:rFonts w:ascii="Berlin Sans FB" w:hAnsi="Berlin Sans FB"/>
           <w:sz w:val="24"/>
         </w:rPr>
-        <w:t>Trained incoming employees and aided continual development to achieve personal growth.</w:t>
+        <w:t>Built relationships with employees and coached them with their personal development</w:t>
+      </w:r>
+      <w:r>
+        <w:rPr>
+          <w:rFonts w:ascii="Berlin Sans FB" w:hAnsi="Berlin Sans FB"/>
+          <w:sz w:val="24"/>
+        </w:rPr>
+        <w:t>.</w:t>
       </w:r>
     </w:p>
     <w:p>
@@ -2995,35 +3287,21 @@
           <w:rFonts w:ascii="Berlin Sans FB" w:hAnsi="Berlin Sans FB"/>
           <w:sz w:val="24"/>
         </w:rPr>
-        <w:t xml:space="preserve">Managed </w:t>
+        <w:t>Delivered</w:t>
       </w:r>
       <w:r>
         <w:rPr>
           <w:rFonts w:ascii="Berlin Sans FB" w:hAnsi="Berlin Sans FB"/>
           <w:sz w:val="24"/>
         </w:rPr>
-        <w:t xml:space="preserve">department 100% to </w:t>
+        <w:t xml:space="preserve"> a team that crushed </w:t>
       </w:r>
       <w:r>
         <w:rPr>
           <w:rFonts w:ascii="Berlin Sans FB" w:hAnsi="Berlin Sans FB"/>
           <w:sz w:val="24"/>
         </w:rPr>
-        <w:t xml:space="preserve">all </w:t>
-      </w:r>
-      <w:r>
-        <w:rPr>
-          <w:rFonts w:ascii="Berlin Sans FB" w:hAnsi="Berlin Sans FB"/>
-          <w:sz w:val="24"/>
-        </w:rPr>
-        <w:t>budget</w:t>
-      </w:r>
-      <w:r>
-        <w:rPr>
-          <w:rFonts w:ascii="Berlin Sans FB" w:hAnsi="Berlin Sans FB"/>
-          <w:sz w:val="24"/>
-        </w:rPr>
-        <w:t>s</w:t>
+        <w:t>all budgets</w:t>
       </w:r>
       <w:r>
         <w:rPr>
@@ -3074,7 +3352,28 @@
           <w:rFonts w:ascii="Berlin Sans FB" w:hAnsi="Berlin Sans FB"/>
           <w:sz w:val="24"/>
         </w:rPr>
-        <w:t xml:space="preserve">Assumed roles of technician and/or any other position in the store during high volume periods and absences.  </w:t>
+        <w:t xml:space="preserve">Played roles of technician </w:t>
+      </w:r>
+      <w:r>
+        <w:rPr>
+          <w:rFonts w:ascii="Berlin Sans FB" w:hAnsi="Berlin Sans FB"/>
+          <w:sz w:val="24"/>
+        </w:rPr>
+        <w:t xml:space="preserve">or any other position </w:t>
+      </w:r>
+      <w:r>
+        <w:rPr>
+          <w:rFonts w:ascii="Berlin Sans FB" w:hAnsi="Berlin Sans FB"/>
+          <w:sz w:val="24"/>
+        </w:rPr>
+        <w:t>when needed</w:t>
+      </w:r>
+      <w:r>
+        <w:rPr>
+          <w:rFonts w:ascii="Berlin Sans FB" w:hAnsi="Berlin Sans FB"/>
+          <w:sz w:val="24"/>
+        </w:rPr>
+        <w:t xml:space="preserve">.  </w:t>
       </w:r>
       <w:r>
         <w:rPr>
@@ -3135,14 +3434,7 @@
           <w:rFonts w:ascii="Berlin Sans FB" w:hAnsi="Berlin Sans FB"/>
           <w:sz w:val="24"/>
         </w:rPr>
-        <w:t>Assisted</w:t>
-      </w:r>
-      <w:r>
-        <w:rPr>
-          <w:rFonts w:ascii="Berlin Sans FB" w:hAnsi="Berlin Sans FB"/>
-          <w:sz w:val="24"/>
-        </w:rPr>
-        <w:t xml:space="preserve"> clients with repairs and upgrades.</w:t>
+        <w:t>Maintained delightful relationships with clients while delivering otherwise bad news.</w:t>
       </w:r>
     </w:p>
     <w:p>
@@ -3161,63 +3453,21 @@
           <w:rFonts w:ascii="Berlin Sans FB" w:hAnsi="Berlin Sans FB"/>
           <w:sz w:val="24"/>
         </w:rPr>
-        <w:t xml:space="preserve">Conducted </w:t>
+        <w:t>R</w:t>
       </w:r>
       <w:r>
         <w:rPr>
           <w:rFonts w:ascii="Berlin Sans FB" w:hAnsi="Berlin Sans FB"/>
           <w:sz w:val="24"/>
         </w:rPr>
-        <w:t xml:space="preserve">virus removal, </w:t>
+        <w:t>epair</w:t>
       </w:r>
       <w:r>
         <w:rPr>
           <w:rFonts w:ascii="Berlin Sans FB" w:hAnsi="Berlin Sans FB"/>
           <w:sz w:val="24"/>
         </w:rPr>
-        <w:t xml:space="preserve">ran diagnostics and repaired </w:t>
-      </w:r>
-      <w:r>
-        <w:rPr>
-          <w:rFonts w:ascii="Berlin Sans FB" w:hAnsi="Berlin Sans FB"/>
-          <w:sz w:val="24"/>
-        </w:rPr>
-        <w:t xml:space="preserve">software </w:t>
-      </w:r>
-      <w:r>
-        <w:rPr>
-          <w:rFonts w:ascii="Berlin Sans FB" w:hAnsi="Berlin Sans FB"/>
-          <w:sz w:val="24"/>
-        </w:rPr>
-        <w:t>issues (</w:t>
-      </w:r>
-      <w:r>
-        <w:rPr>
-          <w:rFonts w:ascii="Berlin Sans FB" w:hAnsi="Berlin Sans FB"/>
-          <w:sz w:val="24"/>
-        </w:rPr>
-        <w:t xml:space="preserve">self-inflicted and </w:t>
-      </w:r>
-      <w:r>
-        <w:rPr>
-          <w:rFonts w:ascii="Berlin Sans FB" w:hAnsi="Berlin Sans FB"/>
-          <w:sz w:val="24"/>
-        </w:rPr>
-        <w:t>foreign</w:t>
-      </w:r>
-      <w:r>
-        <w:rPr>
-          <w:rFonts w:ascii="Berlin Sans FB" w:hAnsi="Berlin Sans FB"/>
-          <w:sz w:val="24"/>
-        </w:rPr>
-        <w:t xml:space="preserve">), </w:t>
-      </w:r>
-      <w:r>
-        <w:rPr>
-          <w:rFonts w:ascii="Berlin Sans FB" w:hAnsi="Berlin Sans FB"/>
-          <w:sz w:val="24"/>
-        </w:rPr>
-        <w:t>performed network troubleshooting, and replaced faulty hardware</w:t>
+        <w:t>ed, Upgraded, Diagnosed, and Closed Tickets simultaneously on a 25 machines bench</w:t>
       </w:r>
       <w:r>
         <w:rPr>
@@ -3243,40 +3493,56 @@
           <w:rFonts w:ascii="Berlin Sans FB" w:hAnsi="Berlin Sans FB"/>
           <w:sz w:val="24"/>
         </w:rPr>
-        <w:t>Always prevented issues from escalating to my supervisors/managers, and when it did I would come with a solution.</w:t>
-      </w:r>
-    </w:p>
-    <w:p>
-      <w:pPr>
-        <w:numPr>
-          <w:ilvl w:val="0"/>
-          <w:numId w:val="17"/>
-        </w:numPr>
+        <w:t>Faithfully</w:t>
+      </w:r>
+      <w:r>
         <w:rPr>
           <w:rFonts w:ascii="Berlin Sans FB" w:hAnsi="Berlin Sans FB"/>
           <w:sz w:val="24"/>
         </w:rPr>
-      </w:pPr>
+        <w:t xml:space="preserve"> p</w:t>
+      </w:r>
       <w:r>
         <w:rPr>
           <w:rFonts w:ascii="Berlin Sans FB" w:hAnsi="Berlin Sans FB"/>
           <w:sz w:val="24"/>
         </w:rPr>
-        <w:t>Answer</w:t>
+        <w:t>revented issues from escalating, and if they</w:t>
       </w:r>
       <w:r>
         <w:rPr>
           <w:rFonts w:ascii="Berlin Sans FB" w:hAnsi="Berlin Sans FB"/>
           <w:sz w:val="24"/>
         </w:rPr>
-        <w:t>ed</w:t>
+        <w:t xml:space="preserve"> did I would </w:t>
       </w:r>
       <w:r>
         <w:rPr>
           <w:rFonts w:ascii="Berlin Sans FB" w:hAnsi="Berlin Sans FB"/>
           <w:sz w:val="24"/>
         </w:rPr>
-        <w:t xml:space="preserve"> questions on products carried by Best Buy and services offered by Geek Squad.</w:t>
+        <w:t>always have</w:t>
+      </w:r>
+      <w:r>
+        <w:rPr>
+          <w:rFonts w:ascii="Berlin Sans FB" w:hAnsi="Berlin Sans FB"/>
+          <w:sz w:val="24"/>
+        </w:rPr>
+        <w:t xml:space="preserve"> a solution</w:t>
+      </w:r>
+      <w:r>
+        <w:rPr>
+          <w:rFonts w:ascii="Berlin Sans FB" w:hAnsi="Berlin Sans FB"/>
+          <w:sz w:val="24"/>
+        </w:rPr>
+        <w:t xml:space="preserve"> planned</w:t>
+      </w:r>
+      <w:r>
+        <w:rPr>
+          <w:rFonts w:ascii="Berlin Sans FB" w:hAnsi="Berlin Sans FB"/>
+          <w:sz w:val="24"/>
+        </w:rPr>
+        <w:t>.</w:t>
       </w:r>
     </w:p>
     <w:p>
@@ -3299,7 +3565,7 @@
       </w:pPr>
     </w:p>
     <w:sectPr>
-      <w:headerReference w:type="default" r:id="rId11"/>
+      <w:headerReference w:type="default" r:id="rId12"/>
       <w:type w:val="continuous"/>
       <w:pgSz w:w="12240" w:h="15840" w:code="1"/>
       <w:pgMar w:top="720" w:right="576" w:bottom="720" w:left="288" w:header="720" w:footer="720" w:gutter="0"/>
@@ -7000,7 +7266,7 @@
 </file>
 
 <file path=customXml/itemProps1.xml><?xml version="1.0" encoding="utf-8"?>
-<ds:datastoreItem xmlns:ds="http://schemas.openxmlformats.org/officeDocument/2006/customXml" ds:itemID="{C6AE70F9-23E3-4B4B-98E5-994858C526F9}">
+<ds:datastoreItem xmlns:ds="http://schemas.openxmlformats.org/officeDocument/2006/customXml" ds:itemID="{C3C47CBA-B7A2-4516-8439-71B88A0A2A33}">
   <ds:schemaRefs>
     <ds:schemaRef ds:uri="http://schemas.openxmlformats.org/officeDocument/2006/bibliography"/>
   </ds:schemaRefs>

</xml_diff>